<commit_message>
sprint planning, correcciones manual
</commit_message>
<xml_diff>
--- a/iteracion4/propuesta_solucion.docx
+++ b/iteracion4/propuesta_solucion.docx
@@ -1137,8 +1137,6 @@
         <w:t>ÍNDICE</w:t>
       </w:r>
     </w:p>
-    <w:bookmarkStart w:id="1" w:name="_GoBack"/>
-    <w:bookmarkEnd w:id="1"/>
     <w:p>
       <w:pPr>
         <w:pStyle w:val="TOC1"/>
@@ -3122,7 +3120,7 @@
           <w:lang w:val="es-ES"/>
         </w:rPr>
       </w:pPr>
-      <w:bookmarkStart w:id="2" w:name="_Toc500877333"/>
+      <w:bookmarkStart w:id="1" w:name="_Toc500877333"/>
       <w:r>
         <w:rPr>
           <w:lang w:val="es-ES"/>
@@ -3130,15 +3128,15 @@
         <w:lastRenderedPageBreak/>
         <w:t xml:space="preserve">Historial de </w:t>
       </w:r>
-      <w:bookmarkStart w:id="3" w:name="OLE_LINK4"/>
+      <w:bookmarkStart w:id="2" w:name="OLE_LINK4"/>
       <w:r>
         <w:rPr>
           <w:lang w:val="es-ES"/>
         </w:rPr>
         <w:t>versiones</w:t>
       </w:r>
+      <w:bookmarkEnd w:id="1"/>
       <w:bookmarkEnd w:id="2"/>
-      <w:bookmarkEnd w:id="3"/>
     </w:p>
     <w:p>
       <w:pPr>
@@ -3276,11 +3274,11 @@
             <w:pPr>
               <w:jc w:val="center"/>
             </w:pPr>
-            <w:bookmarkStart w:id="4" w:name="OLE_LINK22"/>
+            <w:bookmarkStart w:id="3" w:name="OLE_LINK22"/>
             <w:r>
               <w:t>Elena Camero Ruiz</w:t>
             </w:r>
-            <w:bookmarkEnd w:id="4"/>
+            <w:bookmarkEnd w:id="3"/>
           </w:p>
         </w:tc>
         <w:tc>
@@ -3421,44 +3419,44 @@
           <w:lang w:val="es-ES"/>
         </w:rPr>
       </w:pPr>
+      <w:bookmarkStart w:id="4" w:name="_Toc500877334"/>
       <w:bookmarkStart w:id="5" w:name="OLE_LINK18"/>
       <w:bookmarkStart w:id="6" w:name="OLE_LINK3"/>
       <w:bookmarkStart w:id="7" w:name="OLE_LINK2"/>
-      <w:bookmarkStart w:id="8" w:name="_Toc500877334"/>
       <w:r>
         <w:rPr>
           <w:lang w:val="es-ES"/>
         </w:rPr>
         <w:t>Herramientas</w:t>
       </w:r>
+      <w:bookmarkEnd w:id="4"/>
+    </w:p>
+    <w:p>
+      <w:pPr>
+        <w:rPr>
+          <w:lang w:val="es-ES"/>
+        </w:rPr>
+      </w:pPr>
+    </w:p>
+    <w:p>
+      <w:pPr>
+        <w:pStyle w:val="Heading3"/>
+        <w:rPr>
+          <w:b/>
+          <w:u w:val="single"/>
+          <w:lang w:val="es-ES"/>
+        </w:rPr>
+      </w:pPr>
+      <w:bookmarkStart w:id="8" w:name="_Toc500877335"/>
+      <w:r>
+        <w:rPr>
+          <w:b/>
+          <w:u w:val="single"/>
+          <w:lang w:val="es-ES"/>
+        </w:rPr>
+        <w:t>Herramientas de gestión</w:t>
+      </w:r>
       <w:bookmarkEnd w:id="8"/>
-    </w:p>
-    <w:p>
-      <w:pPr>
-        <w:rPr>
-          <w:lang w:val="es-ES"/>
-        </w:rPr>
-      </w:pPr>
-    </w:p>
-    <w:p>
-      <w:pPr>
-        <w:pStyle w:val="Heading3"/>
-        <w:rPr>
-          <w:b/>
-          <w:u w:val="single"/>
-          <w:lang w:val="es-ES"/>
-        </w:rPr>
-      </w:pPr>
-      <w:bookmarkStart w:id="9" w:name="_Toc500877335"/>
-      <w:r>
-        <w:rPr>
-          <w:b/>
-          <w:u w:val="single"/>
-          <w:lang w:val="es-ES"/>
-        </w:rPr>
-        <w:t>Herramientas de gestión</w:t>
-      </w:r>
-      <w:bookmarkEnd w:id="9"/>
     </w:p>
     <w:bookmarkEnd w:id="5"/>
     <w:p>
@@ -3479,7 +3477,7 @@
           <w:lang w:val="es-ES"/>
         </w:rPr>
       </w:pPr>
-      <w:bookmarkStart w:id="10" w:name="_Toc500877336"/>
+      <w:bookmarkStart w:id="9" w:name="_Toc500877336"/>
       <w:r>
         <w:rPr>
           <w:rStyle w:val="Heading4Char"/>
@@ -3488,7 +3486,7 @@
         </w:rPr>
         <w:t>Telegram</w:t>
       </w:r>
-      <w:bookmarkEnd w:id="10"/>
+      <w:bookmarkEnd w:id="9"/>
       <w:r>
         <w:rPr>
           <w:lang w:val="es-ES"/>
@@ -3526,7 +3524,7 @@
           <w:lang w:val="es-ES"/>
         </w:rPr>
       </w:pPr>
-      <w:bookmarkStart w:id="11" w:name="_Toc500877337"/>
+      <w:bookmarkStart w:id="10" w:name="_Toc500877337"/>
       <w:r>
         <w:rPr>
           <w:rStyle w:val="Heading4Char"/>
@@ -3535,7 +3533,7 @@
         </w:rPr>
         <w:t>Wunderlist</w:t>
       </w:r>
-      <w:bookmarkEnd w:id="11"/>
+      <w:bookmarkEnd w:id="10"/>
       <w:r>
         <w:rPr>
           <w:lang w:val="es-ES"/>
@@ -3622,7 +3620,7 @@
           <w:lang w:val="es-ES"/>
         </w:rPr>
       </w:pPr>
-      <w:bookmarkStart w:id="12" w:name="_Toc500877338"/>
+      <w:bookmarkStart w:id="11" w:name="_Toc500877338"/>
       <w:r>
         <w:rPr>
           <w:rStyle w:val="Heading4Char"/>
@@ -3631,7 +3629,7 @@
         </w:rPr>
         <w:t>MEGA</w:t>
       </w:r>
-      <w:bookmarkEnd w:id="12"/>
+      <w:bookmarkEnd w:id="11"/>
       <w:r>
         <w:rPr>
           <w:lang w:val="es-ES"/>
@@ -3706,7 +3704,7 @@
           <w:lang w:val="es-ES"/>
         </w:rPr>
       </w:pPr>
-      <w:bookmarkStart w:id="13" w:name="_Toc500877339"/>
+      <w:bookmarkStart w:id="12" w:name="_Toc500877339"/>
       <w:r>
         <w:rPr>
           <w:b/>
@@ -3716,7 +3714,7 @@
         <w:lastRenderedPageBreak/>
         <w:t>Herramientas de integración</w:t>
       </w:r>
-      <w:bookmarkEnd w:id="13"/>
+      <w:bookmarkEnd w:id="12"/>
     </w:p>
     <w:p>
       <w:pPr>
@@ -3736,7 +3734,7 @@
           <w:lang w:val="es-ES"/>
         </w:rPr>
       </w:pPr>
-      <w:bookmarkStart w:id="14" w:name="_Toc500877340"/>
+      <w:bookmarkStart w:id="13" w:name="_Toc500877340"/>
       <w:r>
         <w:rPr>
           <w:rStyle w:val="Heading4Char"/>
@@ -3745,21 +3743,21 @@
         </w:rPr>
         <w:t>IFTTT</w:t>
       </w:r>
+      <w:bookmarkEnd w:id="13"/>
+      <w:r>
+        <w:rPr>
+          <w:lang w:val="es-ES"/>
+        </w:rPr>
+        <w:t xml:space="preserve"> </w:t>
+      </w:r>
+      <w:bookmarkStart w:id="14" w:name="OLE_LINK6"/>
+      <w:r>
+        <w:rPr>
+          <w:lang w:val="es-ES"/>
+        </w:rPr>
+        <w:t xml:space="preserve">IFTTT </w:t>
+      </w:r>
       <w:bookmarkEnd w:id="14"/>
-      <w:r>
-        <w:rPr>
-          <w:lang w:val="es-ES"/>
-        </w:rPr>
-        <w:t xml:space="preserve"> </w:t>
-      </w:r>
-      <w:bookmarkStart w:id="15" w:name="OLE_LINK6"/>
-      <w:r>
-        <w:rPr>
-          <w:lang w:val="es-ES"/>
-        </w:rPr>
-        <w:t xml:space="preserve">IFTTT </w:t>
-      </w:r>
-      <w:bookmarkEnd w:id="15"/>
       <w:r>
         <w:rPr>
           <w:lang w:val="es-ES"/>
@@ -3785,7 +3783,7 @@
           <w:lang w:val="es-ES"/>
         </w:rPr>
       </w:pPr>
-      <w:bookmarkStart w:id="16" w:name="_Toc500877341"/>
+      <w:bookmarkStart w:id="15" w:name="_Toc500877341"/>
       <w:r>
         <w:rPr>
           <w:rStyle w:val="Heading4Char"/>
@@ -3794,7 +3792,7 @@
         </w:rPr>
         <w:t>Zapier</w:t>
       </w:r>
-      <w:bookmarkEnd w:id="16"/>
+      <w:bookmarkEnd w:id="15"/>
       <w:r>
         <w:rPr>
           <w:lang w:val="es-ES"/>
@@ -3878,7 +3876,7 @@
           <w:lang w:val="es-ES"/>
         </w:rPr>
       </w:pPr>
-      <w:bookmarkStart w:id="17" w:name="_Toc500877342"/>
+      <w:bookmarkStart w:id="16" w:name="_Toc500877342"/>
       <w:r>
         <w:rPr>
           <w:rStyle w:val="Heading4Char"/>
@@ -3887,82 +3885,82 @@
         </w:rPr>
         <w:t>Bots de Telegram</w:t>
       </w:r>
+      <w:bookmarkEnd w:id="16"/>
+      <w:r>
+        <w:rPr>
+          <w:lang w:val="es-ES"/>
+        </w:rPr>
+        <w:t xml:space="preserve"> Los bots de Telegram son</w:t>
+      </w:r>
+      <w:r>
+        <w:rPr>
+          <w:bCs/>
+          <w:lang w:val="es-ES"/>
+        </w:rPr>
+        <w:t xml:space="preserve"> pequeñas aplicaciones software</w:t>
+      </w:r>
+      <w:r>
+        <w:rPr>
+          <w:lang w:val="es-ES"/>
+        </w:rPr>
+        <w:t>, generalmente integradas dentro de otra aplicación o de una plataforma online, que pueden encargarse de todo tipo de </w:t>
+      </w:r>
+      <w:r>
+        <w:rPr>
+          <w:bCs/>
+          <w:lang w:val="es-ES"/>
+        </w:rPr>
+        <w:t>tareas automatizadas</w:t>
+      </w:r>
+      <w:r>
+        <w:rPr>
+          <w:lang w:val="es-ES"/>
+        </w:rPr>
+        <w:t>. Según cómo estén programados, a veces es posible </w:t>
+      </w:r>
+      <w:r>
+        <w:rPr>
+          <w:bCs/>
+          <w:lang w:val="es-ES"/>
+        </w:rPr>
+        <w:t>interactuar</w:t>
+      </w:r>
+      <w:r>
+        <w:rPr>
+          <w:lang w:val="es-ES"/>
+        </w:rPr>
+        <w:t> con estos bots de diversas formas: con comandos preestablecidos, o incluso teniendo una </w:t>
+      </w:r>
+      <w:r>
+        <w:rPr>
+          <w:bCs/>
+          <w:lang w:val="es-ES"/>
+        </w:rPr>
+        <w:t>conversación en lenguaje natural.</w:t>
+      </w:r>
+    </w:p>
+    <w:p>
+      <w:pPr>
+        <w:rPr>
+          <w:lang w:val="es-ES"/>
+        </w:rPr>
+      </w:pPr>
+    </w:p>
+    <w:p>
+      <w:pPr>
+        <w:pStyle w:val="Heading1"/>
+        <w:rPr>
+          <w:lang w:val="es-ES"/>
+        </w:rPr>
+      </w:pPr>
+      <w:bookmarkStart w:id="17" w:name="_Toc500877343"/>
+      <w:r>
+        <w:rPr>
+          <w:lang w:val="es-ES"/>
+        </w:rPr>
+        <w:t>Restricciones</w:t>
+      </w:r>
       <w:bookmarkEnd w:id="17"/>
-      <w:r>
-        <w:rPr>
-          <w:lang w:val="es-ES"/>
-        </w:rPr>
-        <w:t xml:space="preserve"> Los bots de Telegram son</w:t>
-      </w:r>
-      <w:r>
-        <w:rPr>
-          <w:bCs/>
-          <w:lang w:val="es-ES"/>
-        </w:rPr>
-        <w:t xml:space="preserve"> pequeñas aplicaciones software</w:t>
-      </w:r>
-      <w:r>
-        <w:rPr>
-          <w:lang w:val="es-ES"/>
-        </w:rPr>
-        <w:t>, generalmente integradas dentro de otra aplicación o de una plataforma online, que pueden encargarse de todo tipo de </w:t>
-      </w:r>
-      <w:r>
-        <w:rPr>
-          <w:bCs/>
-          <w:lang w:val="es-ES"/>
-        </w:rPr>
-        <w:t>tareas automatizadas</w:t>
-      </w:r>
-      <w:r>
-        <w:rPr>
-          <w:lang w:val="es-ES"/>
-        </w:rPr>
-        <w:t>. Según cómo estén programados, a veces es posible </w:t>
-      </w:r>
-      <w:r>
-        <w:rPr>
-          <w:bCs/>
-          <w:lang w:val="es-ES"/>
-        </w:rPr>
-        <w:t>interactuar</w:t>
-      </w:r>
-      <w:r>
-        <w:rPr>
-          <w:lang w:val="es-ES"/>
-        </w:rPr>
-        <w:t> con estos bots de diversas formas: con comandos preestablecidos, o incluso teniendo una </w:t>
-      </w:r>
-      <w:r>
-        <w:rPr>
-          <w:bCs/>
-          <w:lang w:val="es-ES"/>
-        </w:rPr>
-        <w:t>conversación en lenguaje natural.</w:t>
-      </w:r>
-    </w:p>
-    <w:p>
-      <w:pPr>
-        <w:rPr>
-          <w:lang w:val="es-ES"/>
-        </w:rPr>
-      </w:pPr>
-    </w:p>
-    <w:p>
-      <w:pPr>
-        <w:pStyle w:val="Heading1"/>
-        <w:rPr>
-          <w:lang w:val="es-ES"/>
-        </w:rPr>
-      </w:pPr>
-      <w:bookmarkStart w:id="18" w:name="_Toc500877343"/>
-      <w:r>
-        <w:rPr>
-          <w:lang w:val="es-ES"/>
-        </w:rPr>
-        <w:t>Restricciones</w:t>
-      </w:r>
-      <w:bookmarkEnd w:id="18"/>
     </w:p>
     <w:p>
       <w:pPr>
@@ -4066,15 +4064,15 @@
           <w:lang w:val="es-ES"/>
         </w:rPr>
       </w:pPr>
+      <w:bookmarkStart w:id="18" w:name="_Toc500877344"/>
       <w:bookmarkStart w:id="19" w:name="OLE_LINK16"/>
-      <w:bookmarkStart w:id="20" w:name="_Toc500877344"/>
       <w:r>
         <w:rPr>
           <w:lang w:val="es-ES"/>
         </w:rPr>
         <w:t>Requisitos cubiertos</w:t>
       </w:r>
-      <w:bookmarkEnd w:id="20"/>
+      <w:bookmarkEnd w:id="18"/>
     </w:p>
     <w:bookmarkEnd w:id="6"/>
     <w:bookmarkEnd w:id="19"/>
@@ -4091,9 +4089,9 @@
           <w:lang w:val="es-ES"/>
         </w:rPr>
       </w:pPr>
+      <w:bookmarkStart w:id="20" w:name="_Toc500877345"/>
       <w:bookmarkStart w:id="21" w:name="OLE_LINK10"/>
       <w:bookmarkStart w:id="22" w:name="OLE_LINK5"/>
-      <w:bookmarkStart w:id="23" w:name="_Toc500877345"/>
       <w:r>
         <w:rPr>
           <w:rStyle w:val="Heading2Char"/>
@@ -4102,25 +4100,25 @@
         </w:rPr>
         <w:t>HU-01</w:t>
       </w:r>
+      <w:bookmarkEnd w:id="20"/>
+      <w:r>
+        <w:rPr>
+          <w:lang w:val="es-ES"/>
+        </w:rPr>
+        <w:t xml:space="preserve"> Como cliente, quiero poder </w:t>
+      </w:r>
+      <w:bookmarkStart w:id="23" w:name="OLE_LINK12"/>
+      <w:r>
+        <w:rPr>
+          <w:lang w:val="es-ES"/>
+        </w:rPr>
+        <w:t xml:space="preserve">envíar </w:t>
+      </w:r>
       <w:bookmarkEnd w:id="23"/>
       <w:r>
         <w:rPr>
           <w:lang w:val="es-ES"/>
         </w:rPr>
-        <w:t xml:space="preserve"> Como cliente, quiero poder </w:t>
-      </w:r>
-      <w:bookmarkStart w:id="24" w:name="OLE_LINK12"/>
-      <w:r>
-        <w:rPr>
-          <w:lang w:val="es-ES"/>
-        </w:rPr>
-        <w:t xml:space="preserve">envíar </w:t>
-      </w:r>
-      <w:bookmarkEnd w:id="24"/>
-      <w:r>
-        <w:rPr>
-          <w:lang w:val="es-ES"/>
-        </w:rPr>
         <w:t>mensajes con contenido, que estén agrupados por temas y/o categorías y cuyos servidores estén en Europa.</w:t>
       </w:r>
     </w:p>
@@ -4131,7 +4129,7 @@
           <w:lang w:val="es-ES"/>
         </w:rPr>
       </w:pPr>
-      <w:bookmarkStart w:id="25" w:name="OLE_LINK26"/>
+      <w:bookmarkStart w:id="24" w:name="OLE_LINK26"/>
       <w:r>
         <w:rPr>
           <w:i/>
@@ -4313,14 +4311,14 @@
         </w:rPr>
         <w:t xml:space="preserve"> También se usará un bot diseñado para facilitar la gestión de tareas, al cuál deben </w:t>
       </w:r>
-      <w:bookmarkStart w:id="26" w:name="OLE_LINK19"/>
+      <w:bookmarkStart w:id="25" w:name="OLE_LINK19"/>
       <w:r>
         <w:rPr>
           <w:lang w:val="es-ES"/>
         </w:rPr>
         <w:t xml:space="preserve">suscribirse </w:t>
       </w:r>
-      <w:bookmarkEnd w:id="26"/>
+      <w:bookmarkEnd w:id="25"/>
       <w:r>
         <w:rPr>
           <w:lang w:val="es-ES"/>
@@ -4372,7 +4370,7 @@
         <w:t xml:space="preserve">Instrucciones: </w:t>
       </w:r>
     </w:p>
-    <w:bookmarkEnd w:id="25"/>
+    <w:bookmarkEnd w:id="24"/>
     <w:p>
       <w:pPr>
         <w:rPr>
@@ -4618,28 +4616,28 @@
         </w:rPr>
         <w:t xml:space="preserve">: </w:t>
       </w:r>
-      <w:bookmarkStart w:id="27" w:name="OLE_LINK8"/>
+      <w:bookmarkStart w:id="26" w:name="OLE_LINK8"/>
       <w:r>
         <w:rPr>
           <w:lang w:val="es-ES"/>
         </w:rPr>
         <w:t xml:space="preserve">Estarán suscritos todos los miembros del equipo. </w:t>
       </w:r>
+      <w:bookmarkEnd w:id="26"/>
+      <w:r>
+        <w:rPr>
+          <w:lang w:val="es-ES"/>
+        </w:rPr>
+        <w:t xml:space="preserve">Este canal servirá para notificar al equipo de hitos relevantes, noticias sobre la asignatura referentes al proyecto, problemas que </w:t>
+      </w:r>
+      <w:bookmarkStart w:id="27" w:name="OLE_LINK7"/>
+      <w:r>
+        <w:rPr>
+          <w:lang w:val="es-ES"/>
+        </w:rPr>
+        <w:t>surjan</w:t>
+      </w:r>
       <w:bookmarkEnd w:id="27"/>
-      <w:r>
-        <w:rPr>
-          <w:lang w:val="es-ES"/>
-        </w:rPr>
-        <w:t xml:space="preserve">Este canal servirá para notificar al equipo de hitos relevantes, noticias sobre la asignatura referentes al proyecto, problemas que </w:t>
-      </w:r>
-      <w:bookmarkStart w:id="28" w:name="OLE_LINK7"/>
-      <w:r>
-        <w:rPr>
-          <w:lang w:val="es-ES"/>
-        </w:rPr>
-        <w:t>surjan</w:t>
-      </w:r>
-      <w:bookmarkEnd w:id="28"/>
       <w:r>
         <w:rPr>
           <w:lang w:val="es-ES"/>
@@ -4677,48 +4675,48 @@
         </w:rPr>
         <w:t xml:space="preserve"> </w:t>
       </w:r>
-      <w:bookmarkStart w:id="29" w:name="OLE_LINK9"/>
-      <w:bookmarkStart w:id="30" w:name="OLE_LINK13"/>
+      <w:bookmarkStart w:id="28" w:name="OLE_LINK9"/>
+      <w:bookmarkStart w:id="29" w:name="OLE_LINK13"/>
       <w:r>
         <w:rPr>
           <w:lang w:val="es-ES"/>
         </w:rPr>
         <w:t>Estarán suscritos todos los miembros del equipo</w:t>
       </w:r>
+      <w:bookmarkEnd w:id="28"/>
+      <w:r>
+        <w:rPr>
+          <w:lang w:val="es-ES"/>
+        </w:rPr>
+        <w:t xml:space="preserve">. </w:t>
+      </w:r>
+      <w:bookmarkStart w:id="30" w:name="OLE_LINK11"/>
       <w:bookmarkEnd w:id="29"/>
       <w:r>
         <w:rPr>
           <w:lang w:val="es-ES"/>
         </w:rPr>
-        <w:t xml:space="preserve">. </w:t>
-      </w:r>
-      <w:bookmarkStart w:id="31" w:name="OLE_LINK11"/>
+        <w:t>Este canal servirá para establecer los puntos del día de cada reunión interna que se planee realizar. También contendrá información sobre la fecha, hora y lugar de las reuniones, así como los con</w:t>
+      </w:r>
+      <w:r>
+        <w:rPr>
+          <w:lang w:val="es-ES"/>
+        </w:rPr>
+        <w:t xml:space="preserve">vocados a cada una. Se exigirá </w:t>
+      </w:r>
+      <w:r>
+        <w:rPr>
+          <w:lang w:val="es-ES"/>
+        </w:rPr>
+        <w:t xml:space="preserve">confirmación de </w:t>
+      </w:r>
+      <w:r>
+        <w:rPr>
+          <w:lang w:val="es-ES"/>
+        </w:rPr>
+        <w:t>asistencia por parte de los convocados.</w:t>
+      </w:r>
       <w:bookmarkEnd w:id="30"/>
-      <w:r>
-        <w:rPr>
-          <w:lang w:val="es-ES"/>
-        </w:rPr>
-        <w:t>Este canal servirá para establecer los puntos del día de cada reunión interna que se planee realizar. También contendrá información sobre la fecha, hora y lugar de las reuniones, así como los con</w:t>
-      </w:r>
-      <w:r>
-        <w:rPr>
-          <w:lang w:val="es-ES"/>
-        </w:rPr>
-        <w:t xml:space="preserve">vocados a cada una. Se exigirá </w:t>
-      </w:r>
-      <w:r>
-        <w:rPr>
-          <w:lang w:val="es-ES"/>
-        </w:rPr>
-        <w:t xml:space="preserve">confirmación de </w:t>
-      </w:r>
-      <w:r>
-        <w:rPr>
-          <w:lang w:val="es-ES"/>
-        </w:rPr>
-        <w:t>asistencia por parte de los convocados.</w:t>
-      </w:r>
-      <w:bookmarkEnd w:id="31"/>
     </w:p>
     <w:p>
       <w:pPr>
@@ -4817,7 +4815,7 @@
           <w:lang w:val="es-ES"/>
         </w:rPr>
       </w:pPr>
-      <w:bookmarkStart w:id="32" w:name="_Toc500877346"/>
+      <w:bookmarkStart w:id="31" w:name="_Toc500877346"/>
       <w:r>
         <w:rPr>
           <w:rStyle w:val="Heading2Char"/>
@@ -4826,12 +4824,338 @@
         </w:rPr>
         <w:t>HU-02</w:t>
       </w:r>
+      <w:bookmarkEnd w:id="31"/>
+      <w:r>
+        <w:rPr>
+          <w:lang w:val="es-ES"/>
+        </w:rPr>
+        <w:t xml:space="preserve"> Como cliente, quiero poder recuperar fácilmente el contenido enviado y recibido en los mensajes.</w:t>
+      </w:r>
+    </w:p>
+    <w:p>
+      <w:pPr>
+        <w:rPr>
+          <w:i/>
+          <w:lang w:val="es-ES"/>
+        </w:rPr>
+      </w:pPr>
+      <w:r>
+        <w:rPr>
+          <w:i/>
+          <w:lang w:val="es-ES"/>
+        </w:rPr>
+        <w:t>(P</w:t>
+      </w:r>
+      <w:r>
+        <w:rPr>
+          <w:i/>
+          <w:lang w:val="es-ES"/>
+        </w:rPr>
+        <w:t>rioridad: 2; Puntos de historia: 1</w:t>
+      </w:r>
+      <w:r>
+        <w:rPr>
+          <w:i/>
+          <w:lang w:val="es-ES"/>
+        </w:rPr>
+        <w:t>)</w:t>
+      </w:r>
+    </w:p>
+    <w:p>
+      <w:pPr>
+        <w:rPr>
+          <w:lang w:val="es-ES"/>
+        </w:rPr>
+      </w:pPr>
+    </w:p>
+    <w:p>
+      <w:pPr>
+        <w:rPr>
+          <w:lang w:val="es-ES"/>
+        </w:rPr>
+      </w:pPr>
+      <w:bookmarkStart w:id="32" w:name="OLE_LINK15"/>
+      <w:r>
+        <w:rPr>
+          <w:b/>
+          <w:lang w:val="es-ES"/>
+        </w:rPr>
+        <w:t>Solución</w:t>
+      </w:r>
+      <w:r>
+        <w:rPr>
+          <w:lang w:val="es-ES"/>
+        </w:rPr>
+        <w:t xml:space="preserve">: </w:t>
+      </w:r>
+    </w:p>
+    <w:p>
+      <w:pPr>
+        <w:rPr>
+          <w:lang w:val="es-ES"/>
+        </w:rPr>
+      </w:pPr>
+    </w:p>
+    <w:p>
+      <w:pPr>
+        <w:rPr>
+          <w:lang w:val="es-ES"/>
+        </w:rPr>
+      </w:pPr>
+      <w:r>
+        <w:rPr>
+          <w:lang w:val="es-ES"/>
+        </w:rPr>
+        <w:t xml:space="preserve">- </w:t>
+      </w:r>
+      <w:r>
+        <w:rPr>
+          <w:lang w:val="es-ES"/>
+        </w:rPr>
+        <w:t xml:space="preserve">Telegram es </w:t>
+      </w:r>
+      <w:r>
+        <w:rPr>
+          <w:lang w:val="es-ES"/>
+        </w:rPr>
+        <w:t xml:space="preserve">un servicio en la nube, los mensajes </w:t>
+      </w:r>
+      <w:r>
+        <w:rPr>
+          <w:lang w:val="es-ES"/>
+        </w:rPr>
+        <w:t xml:space="preserve">del grupo y los canales </w:t>
+      </w:r>
+      <w:r>
+        <w:rPr>
+          <w:lang w:val="es-ES"/>
+        </w:rPr>
+        <w:t>serán</w:t>
+      </w:r>
+      <w:r>
+        <w:rPr>
+          <w:lang w:val="es-ES"/>
+        </w:rPr>
+        <w:t xml:space="preserve"> a</w:t>
+      </w:r>
+      <w:r>
+        <w:rPr>
+          <w:lang w:val="es-ES"/>
+        </w:rPr>
+        <w:t>lmacenados de forma privada, cifrados por el propio servidor.</w:t>
+      </w:r>
+      <w:r>
+        <w:rPr>
+          <w:lang w:val="es-ES"/>
+        </w:rPr>
+        <w:t xml:space="preserve"> </w:t>
+      </w:r>
+      <w:r>
+        <w:rPr>
+          <w:lang w:val="es-ES"/>
+        </w:rPr>
+        <w:t>L</w:t>
+      </w:r>
+      <w:r>
+        <w:rPr>
+          <w:lang w:val="es-ES"/>
+        </w:rPr>
+        <w:t xml:space="preserve">os usuarios </w:t>
+      </w:r>
+      <w:r>
+        <w:rPr>
+          <w:lang w:val="es-ES"/>
+        </w:rPr>
+        <w:t>por tant</w:t>
+      </w:r>
+      <w:r>
+        <w:rPr>
+          <w:lang w:val="es-ES"/>
+        </w:rPr>
+        <w:t>o puede</w:t>
+      </w:r>
+      <w:r>
+        <w:rPr>
+          <w:lang w:val="es-ES"/>
+        </w:rPr>
+        <w:t xml:space="preserve">n recuperar las conversaciones </w:t>
+      </w:r>
+      <w:r>
+        <w:rPr>
+          <w:lang w:val="es-ES"/>
+        </w:rPr>
+        <w:t xml:space="preserve">y todo su contenido </w:t>
+      </w:r>
+      <w:r>
+        <w:rPr>
+          <w:lang w:val="es-ES"/>
+        </w:rPr>
+        <w:t>al instante sin r</w:t>
+      </w:r>
+      <w:r>
+        <w:rPr>
+          <w:lang w:val="es-ES"/>
+        </w:rPr>
+        <w:t>ecurrir a servicios de terceros</w:t>
+      </w:r>
+    </w:p>
+    <w:p>
+      <w:pPr>
+        <w:rPr>
+          <w:lang w:val="es-ES"/>
+        </w:rPr>
+      </w:pPr>
+    </w:p>
+    <w:p>
+      <w:pPr>
+        <w:rPr>
+          <w:lang w:val="es-ES"/>
+        </w:rPr>
+      </w:pPr>
+      <w:r>
+        <w:rPr>
+          <w:b/>
+          <w:lang w:val="es-ES"/>
+        </w:rPr>
+        <w:t>Instrucciones</w:t>
+      </w:r>
+      <w:r>
+        <w:rPr>
+          <w:lang w:val="es-ES"/>
+        </w:rPr>
+        <w:t>:</w:t>
+      </w:r>
+      <w:r>
+        <w:rPr>
+          <w:lang w:val="es-ES"/>
+        </w:rPr>
+        <w:t xml:space="preserve"> </w:t>
+      </w:r>
+    </w:p>
+    <w:p>
+      <w:pPr>
+        <w:rPr>
+          <w:lang w:val="es-ES"/>
+        </w:rPr>
+      </w:pPr>
+    </w:p>
+    <w:p>
+      <w:pPr>
+        <w:rPr>
+          <w:lang w:val="es-ES"/>
+        </w:rPr>
+      </w:pPr>
+      <w:r>
+        <w:rPr>
+          <w:b/>
+          <w:lang w:val="es-ES"/>
+        </w:rPr>
+        <w:t>1)</w:t>
+      </w:r>
+      <w:r>
+        <w:rPr>
+          <w:lang w:val="es-ES"/>
+        </w:rPr>
+        <w:t xml:space="preserve"> </w:t>
+      </w:r>
+      <w:r>
+        <w:rPr>
+          <w:lang w:val="es-ES"/>
+        </w:rPr>
+        <w:t xml:space="preserve">Cuando el cliente desee recuperar algún contenido envíado en la aplicación simplemente tiene que </w:t>
+      </w:r>
+      <w:r>
+        <w:rPr>
+          <w:lang w:val="es-ES"/>
+        </w:rPr>
+        <w:t>acceder la información del chat, grupo o canal</w:t>
+      </w:r>
+      <w:r>
+        <w:rPr>
+          <w:lang w:val="es-ES"/>
+        </w:rPr>
+        <w:t xml:space="preserve"> </w:t>
+      </w:r>
+      <w:r>
+        <w:rPr>
+          <w:lang w:val="es-ES"/>
+        </w:rPr>
+        <w:t>perti</w:t>
+      </w:r>
+      <w:r>
+        <w:rPr>
+          <w:lang w:val="es-ES"/>
+        </w:rPr>
+        <w:t>nente</w:t>
+      </w:r>
+      <w:r>
+        <w:rPr>
+          <w:lang w:val="es-ES"/>
+        </w:rPr>
+        <w:t xml:space="preserve">, donde están agrupados </w:t>
+      </w:r>
+      <w:r>
+        <w:rPr>
+          <w:lang w:val="es-ES"/>
+        </w:rPr>
+        <w:t xml:space="preserve">por categorías </w:t>
+      </w:r>
+      <w:r>
+        <w:rPr>
+          <w:lang w:val="es-ES"/>
+        </w:rPr>
+        <w:t>todos los archivos compartidos</w:t>
+      </w:r>
       <w:bookmarkEnd w:id="32"/>
       <w:r>
         <w:rPr>
           <w:lang w:val="es-ES"/>
         </w:rPr>
-        <w:t xml:space="preserve"> Como cliente, quiero poder recuperar fácilmente el contenido enviado y recibido en los mensajes.</w:t>
+        <w:t>, los cuáles podrá visualizar o descargar en cualquier momento.</w:t>
+      </w:r>
+    </w:p>
+    <w:p>
+      <w:pPr>
+        <w:rPr>
+          <w:lang w:val="es-ES"/>
+        </w:rPr>
+      </w:pPr>
+    </w:p>
+    <w:p>
+      <w:pPr>
+        <w:rPr>
+          <w:lang w:val="es-ES"/>
+        </w:rPr>
+      </w:pPr>
+      <w:bookmarkStart w:id="33" w:name="_Toc500877347"/>
+      <w:r>
+        <w:rPr>
+          <w:rStyle w:val="Heading2Char"/>
+          <w:b/>
+          <w:lang w:val="es-ES"/>
+        </w:rPr>
+        <w:t>HU-03</w:t>
+      </w:r>
+      <w:bookmarkEnd w:id="33"/>
+      <w:r>
+        <w:rPr>
+          <w:lang w:val="es-ES"/>
+        </w:rPr>
+        <w:t xml:space="preserve"> </w:t>
+      </w:r>
+      <w:bookmarkStart w:id="34" w:name="OLE_LINK14"/>
+      <w:r>
+        <w:rPr>
+          <w:lang w:val="es-ES"/>
+        </w:rPr>
+        <w:t>Como cliente,</w:t>
+      </w:r>
+      <w:bookmarkEnd w:id="34"/>
+      <w:r>
+        <w:rPr>
+          <w:lang w:val="es-ES"/>
+        </w:rPr>
+        <w:t xml:space="preserve"> quiero tener un sistema rápido de comunicación que nos permita mantener un histórico de conversaciones.</w:t>
       </w:r>
     </w:p>
     <w:p>
@@ -4846,14 +5170,14 @@
           <w:i/>
           <w:lang w:val="es-ES"/>
         </w:rPr>
-        <w:t>(P</w:t>
+        <w:t>(Pri</w:t>
       </w:r>
       <w:r>
         <w:rPr>
           <w:i/>
           <w:lang w:val="es-ES"/>
         </w:rPr>
-        <w:t>rioridad: 2; Puntos de historia: 1</w:t>
+        <w:t>oridad: 1; Puntos de historia: 1</w:t>
       </w:r>
       <w:r>
         <w:rPr>
@@ -4866,17 +5190,18 @@
     <w:p>
       <w:pPr>
         <w:rPr>
-          <w:lang w:val="es-ES"/>
-        </w:rPr>
-      </w:pPr>
-    </w:p>
-    <w:p>
-      <w:pPr>
-        <w:rPr>
-          <w:lang w:val="es-ES"/>
-        </w:rPr>
-      </w:pPr>
-      <w:bookmarkStart w:id="33" w:name="OLE_LINK15"/>
+          <w:i/>
+          <w:lang w:val="es-ES"/>
+        </w:rPr>
+      </w:pPr>
+    </w:p>
+    <w:p>
+      <w:pPr>
+        <w:rPr>
+          <w:lang w:val="es-ES"/>
+        </w:rPr>
+      </w:pPr>
+      <w:bookmarkStart w:id="35" w:name="OLE_LINK17"/>
       <w:r>
         <w:rPr>
           <w:b/>
@@ -4908,43 +5233,74 @@
         <w:rPr>
           <w:lang w:val="es-ES"/>
         </w:rPr>
-        <w:t xml:space="preserve">- </w:t>
-      </w:r>
-      <w:r>
-        <w:rPr>
-          <w:lang w:val="es-ES"/>
-        </w:rPr>
-        <w:t xml:space="preserve">Telegram es </w:t>
-      </w:r>
-      <w:r>
-        <w:rPr>
-          <w:lang w:val="es-ES"/>
-        </w:rPr>
-        <w:t xml:space="preserve">un servicio en la nube, los mensajes </w:t>
-      </w:r>
-      <w:r>
-        <w:rPr>
-          <w:lang w:val="es-ES"/>
-        </w:rPr>
-        <w:t xml:space="preserve">del grupo y los canales </w:t>
-      </w:r>
-      <w:r>
-        <w:rPr>
-          <w:lang w:val="es-ES"/>
-        </w:rPr>
-        <w:t>serán</w:t>
-      </w:r>
-      <w:r>
-        <w:rPr>
-          <w:lang w:val="es-ES"/>
-        </w:rPr>
-        <w:t xml:space="preserve"> a</w:t>
-      </w:r>
-      <w:r>
-        <w:rPr>
-          <w:lang w:val="es-ES"/>
-        </w:rPr>
-        <w:t>lmacenados de forma privada, cifrados por el propio servidor.</w:t>
+        <w:t>- Como se explicó en el punto anterior, la nube</w:t>
+      </w:r>
+      <w:r>
+        <w:rPr>
+          <w:lang w:val="es-ES"/>
+        </w:rPr>
+        <w:t xml:space="preserve"> de Telegram almacena toda la información intercambiada en</w:t>
+      </w:r>
+      <w:r>
+        <w:rPr>
+          <w:lang w:val="es-ES"/>
+        </w:rPr>
+        <w:t xml:space="preserve"> chats y grupos</w:t>
+      </w:r>
+      <w:r>
+        <w:rPr>
+          <w:lang w:val="es-ES"/>
+        </w:rPr>
+        <w:t xml:space="preserve">, incluyendo por tanto los mensajes de texto. </w:t>
+      </w:r>
+    </w:p>
+    <w:p>
+      <w:pPr>
+        <w:rPr>
+          <w:lang w:val="es-ES"/>
+        </w:rPr>
+      </w:pPr>
+    </w:p>
+    <w:p>
+      <w:pPr>
+        <w:rPr>
+          <w:lang w:val="es-ES"/>
+        </w:rPr>
+      </w:pPr>
+      <w:r>
+        <w:rPr>
+          <w:b/>
+          <w:lang w:val="es-ES"/>
+        </w:rPr>
+        <w:t>Instrucciones</w:t>
+      </w:r>
+      <w:r>
+        <w:rPr>
+          <w:lang w:val="es-ES"/>
+        </w:rPr>
+        <w:t xml:space="preserve">: </w:t>
+      </w:r>
+    </w:p>
+    <w:p>
+      <w:pPr>
+        <w:rPr>
+          <w:lang w:val="es-ES"/>
+        </w:rPr>
+      </w:pPr>
+    </w:p>
+    <w:p>
+      <w:pPr>
+        <w:rPr>
+          <w:i/>
+          <w:lang w:val="es-ES"/>
+        </w:rPr>
+      </w:pPr>
+      <w:r>
+        <w:rPr>
+          <w:b/>
+          <w:lang w:val="es-ES"/>
+        </w:rPr>
+        <w:t>1)</w:t>
       </w:r>
       <w:r>
         <w:rPr>
@@ -4956,76 +5312,7 @@
         <w:rPr>
           <w:lang w:val="es-ES"/>
         </w:rPr>
-        <w:t>L</w:t>
-      </w:r>
-      <w:r>
-        <w:rPr>
-          <w:lang w:val="es-ES"/>
-        </w:rPr>
-        <w:t xml:space="preserve">os usuarios </w:t>
-      </w:r>
-      <w:r>
-        <w:rPr>
-          <w:lang w:val="es-ES"/>
-        </w:rPr>
-        <w:t>por tant</w:t>
-      </w:r>
-      <w:r>
-        <w:rPr>
-          <w:lang w:val="es-ES"/>
-        </w:rPr>
-        <w:t>o puede</w:t>
-      </w:r>
-      <w:r>
-        <w:rPr>
-          <w:lang w:val="es-ES"/>
-        </w:rPr>
-        <w:t xml:space="preserve">n recuperar las conversaciones </w:t>
-      </w:r>
-      <w:r>
-        <w:rPr>
-          <w:lang w:val="es-ES"/>
-        </w:rPr>
-        <w:t xml:space="preserve">y todo su contenido </w:t>
-      </w:r>
-      <w:r>
-        <w:rPr>
-          <w:lang w:val="es-ES"/>
-        </w:rPr>
-        <w:t>al instante sin r</w:t>
-      </w:r>
-      <w:r>
-        <w:rPr>
-          <w:lang w:val="es-ES"/>
-        </w:rPr>
-        <w:t>ecurrir a servicios de terceros</w:t>
-      </w:r>
-    </w:p>
-    <w:p>
-      <w:pPr>
-        <w:rPr>
-          <w:lang w:val="es-ES"/>
-        </w:rPr>
-      </w:pPr>
-    </w:p>
-    <w:p>
-      <w:pPr>
-        <w:rPr>
-          <w:lang w:val="es-ES"/>
-        </w:rPr>
-      </w:pPr>
-      <w:r>
-        <w:rPr>
-          <w:b/>
-          <w:lang w:val="es-ES"/>
-        </w:rPr>
-        <w:t>Instrucciones</w:t>
-      </w:r>
-      <w:r>
-        <w:rPr>
-          <w:lang w:val="es-ES"/>
-        </w:rPr>
-        <w:t>:</w:t>
+        <w:t>La aplicación permite realizar búsquedas por</w:t>
       </w:r>
       <w:r>
         <w:rPr>
@@ -5033,350 +5320,61 @@
         </w:rPr>
         <w:t xml:space="preserve"> </w:t>
       </w:r>
-    </w:p>
-    <w:p>
-      <w:pPr>
-        <w:rPr>
-          <w:lang w:val="es-ES"/>
-        </w:rPr>
-      </w:pPr>
-    </w:p>
-    <w:p>
-      <w:pPr>
-        <w:rPr>
-          <w:lang w:val="es-ES"/>
-        </w:rPr>
-      </w:pPr>
-      <w:r>
-        <w:rPr>
-          <w:b/>
-          <w:lang w:val="es-ES"/>
-        </w:rPr>
-        <w:t>1)</w:t>
-      </w:r>
-      <w:r>
-        <w:rPr>
-          <w:lang w:val="es-ES"/>
-        </w:rPr>
-        <w:t xml:space="preserve"> </w:t>
-      </w:r>
-      <w:r>
-        <w:rPr>
-          <w:lang w:val="es-ES"/>
-        </w:rPr>
-        <w:t xml:space="preserve">Cuando el cliente desee recuperar algún contenido envíado en la aplicación simplemente tiene que </w:t>
-      </w:r>
-      <w:r>
-        <w:rPr>
-          <w:lang w:val="es-ES"/>
-        </w:rPr>
-        <w:t>acceder la información del chat, grupo o canal</w:t>
-      </w:r>
-      <w:r>
-        <w:rPr>
-          <w:lang w:val="es-ES"/>
-        </w:rPr>
-        <w:t xml:space="preserve"> </w:t>
-      </w:r>
-      <w:r>
-        <w:rPr>
-          <w:lang w:val="es-ES"/>
-        </w:rPr>
-        <w:t>perti</w:t>
-      </w:r>
-      <w:r>
-        <w:rPr>
-          <w:lang w:val="es-ES"/>
-        </w:rPr>
-        <w:t>nente</w:t>
-      </w:r>
-      <w:r>
-        <w:rPr>
-          <w:lang w:val="es-ES"/>
-        </w:rPr>
-        <w:t xml:space="preserve">, donde están agrupados </w:t>
-      </w:r>
-      <w:r>
-        <w:rPr>
-          <w:lang w:val="es-ES"/>
-        </w:rPr>
-        <w:t xml:space="preserve">por categorías </w:t>
-      </w:r>
-      <w:r>
-        <w:rPr>
-          <w:lang w:val="es-ES"/>
-        </w:rPr>
-        <w:t>todos los archivos compartidos</w:t>
-      </w:r>
-      <w:bookmarkEnd w:id="33"/>
-      <w:r>
-        <w:rPr>
-          <w:lang w:val="es-ES"/>
-        </w:rPr>
-        <w:t>, los cuáles podrá visualizar o descargar en cualquier momento.</w:t>
-      </w:r>
-    </w:p>
-    <w:p>
-      <w:pPr>
-        <w:rPr>
-          <w:lang w:val="es-ES"/>
-        </w:rPr>
-      </w:pPr>
-    </w:p>
-    <w:p>
-      <w:pPr>
-        <w:rPr>
-          <w:lang w:val="es-ES"/>
-        </w:rPr>
-      </w:pPr>
-      <w:bookmarkStart w:id="34" w:name="_Toc500877347"/>
+      <w:r>
+        <w:rPr>
+          <w:lang w:val="es-ES"/>
+        </w:rPr>
+        <w:t>palabras</w:t>
+      </w:r>
+      <w:r>
+        <w:rPr>
+          <w:lang w:val="es-ES"/>
+        </w:rPr>
+        <w:t xml:space="preserve"> y fechas</w:t>
+      </w:r>
+      <w:r>
+        <w:rPr>
+          <w:lang w:val="es-ES"/>
+        </w:rPr>
+        <w:t xml:space="preserve"> de los mensjaes envíados, pudiendo así recuperar rápidamente el co</w:t>
+      </w:r>
+      <w:r>
+        <w:rPr>
+          <w:lang w:val="es-ES"/>
+        </w:rPr>
+        <w:t>ntenido de cualquier conversació</w:t>
+      </w:r>
+      <w:r>
+        <w:rPr>
+          <w:lang w:val="es-ES"/>
+        </w:rPr>
+        <w:t xml:space="preserve">n. </w:t>
+      </w:r>
+    </w:p>
+    <w:bookmarkEnd w:id="35"/>
+    <w:p>
+      <w:pPr>
+        <w:rPr>
+          <w:lang w:val="es-ES"/>
+        </w:rPr>
+      </w:pPr>
+    </w:p>
+    <w:p>
+      <w:pPr>
+        <w:rPr>
+          <w:lang w:val="es-ES"/>
+        </w:rPr>
+      </w:pPr>
+      <w:bookmarkStart w:id="36" w:name="_Toc500877348"/>
       <w:r>
         <w:rPr>
           <w:rStyle w:val="Heading2Char"/>
           <w:b/>
           <w:lang w:val="es-ES"/>
         </w:rPr>
-        <w:t>HU-03</w:t>
-      </w:r>
-      <w:bookmarkEnd w:id="34"/>
-      <w:r>
-        <w:rPr>
-          <w:lang w:val="es-ES"/>
-        </w:rPr>
-        <w:t xml:space="preserve"> </w:t>
-      </w:r>
-      <w:bookmarkStart w:id="35" w:name="OLE_LINK14"/>
-      <w:r>
-        <w:rPr>
-          <w:lang w:val="es-ES"/>
-        </w:rPr>
-        <w:t>Como cliente,</w:t>
-      </w:r>
-      <w:bookmarkEnd w:id="35"/>
-      <w:r>
-        <w:rPr>
-          <w:lang w:val="es-ES"/>
-        </w:rPr>
-        <w:t xml:space="preserve"> quiero tener un sistema rápido de comunicación que nos permita mantener un histórico de conversaciones.</w:t>
-      </w:r>
-    </w:p>
-    <w:p>
-      <w:pPr>
-        <w:rPr>
-          <w:i/>
-          <w:lang w:val="es-ES"/>
-        </w:rPr>
-      </w:pPr>
-      <w:r>
-        <w:rPr>
-          <w:i/>
-          <w:lang w:val="es-ES"/>
-        </w:rPr>
-        <w:t>(Pri</w:t>
-      </w:r>
-      <w:r>
-        <w:rPr>
-          <w:i/>
-          <w:lang w:val="es-ES"/>
-        </w:rPr>
-        <w:t>oridad: 1; Puntos de historia: 1</w:t>
-      </w:r>
-      <w:r>
-        <w:rPr>
-          <w:i/>
-          <w:lang w:val="es-ES"/>
-        </w:rPr>
-        <w:t>)</w:t>
-      </w:r>
-    </w:p>
-    <w:p>
-      <w:pPr>
-        <w:rPr>
-          <w:i/>
-          <w:lang w:val="es-ES"/>
-        </w:rPr>
-      </w:pPr>
-    </w:p>
-    <w:p>
-      <w:pPr>
-        <w:rPr>
-          <w:lang w:val="es-ES"/>
-        </w:rPr>
-      </w:pPr>
-      <w:bookmarkStart w:id="36" w:name="OLE_LINK17"/>
-      <w:r>
-        <w:rPr>
-          <w:b/>
-          <w:lang w:val="es-ES"/>
-        </w:rPr>
-        <w:t>Solución</w:t>
-      </w:r>
-      <w:r>
-        <w:rPr>
-          <w:lang w:val="es-ES"/>
-        </w:rPr>
-        <w:t xml:space="preserve">: </w:t>
-      </w:r>
-    </w:p>
-    <w:p>
-      <w:pPr>
-        <w:rPr>
-          <w:lang w:val="es-ES"/>
-        </w:rPr>
-      </w:pPr>
-    </w:p>
-    <w:p>
-      <w:pPr>
-        <w:rPr>
-          <w:lang w:val="es-ES"/>
-        </w:rPr>
-      </w:pPr>
-      <w:r>
-        <w:rPr>
-          <w:lang w:val="es-ES"/>
-        </w:rPr>
-        <w:t>- Como se explicó en el punto anterior, la nube</w:t>
-      </w:r>
-      <w:r>
-        <w:rPr>
-          <w:lang w:val="es-ES"/>
-        </w:rPr>
-        <w:t xml:space="preserve"> de Telegram almacena toda la información intercambiada en</w:t>
-      </w:r>
-      <w:r>
-        <w:rPr>
-          <w:lang w:val="es-ES"/>
-        </w:rPr>
-        <w:t xml:space="preserve"> chats y grupos</w:t>
-      </w:r>
-      <w:r>
-        <w:rPr>
-          <w:lang w:val="es-ES"/>
-        </w:rPr>
-        <w:t xml:space="preserve">, incluyendo por tanto los mensajes de texto. </w:t>
-      </w:r>
-    </w:p>
-    <w:p>
-      <w:pPr>
-        <w:rPr>
-          <w:lang w:val="es-ES"/>
-        </w:rPr>
-      </w:pPr>
-    </w:p>
-    <w:p>
-      <w:pPr>
-        <w:rPr>
-          <w:lang w:val="es-ES"/>
-        </w:rPr>
-      </w:pPr>
-      <w:r>
-        <w:rPr>
-          <w:b/>
-          <w:lang w:val="es-ES"/>
-        </w:rPr>
-        <w:t>Instrucciones</w:t>
-      </w:r>
-      <w:r>
-        <w:rPr>
-          <w:lang w:val="es-ES"/>
-        </w:rPr>
-        <w:t xml:space="preserve">: </w:t>
-      </w:r>
-    </w:p>
-    <w:p>
-      <w:pPr>
-        <w:rPr>
-          <w:lang w:val="es-ES"/>
-        </w:rPr>
-      </w:pPr>
-    </w:p>
-    <w:p>
-      <w:pPr>
-        <w:rPr>
-          <w:i/>
-          <w:lang w:val="es-ES"/>
-        </w:rPr>
-      </w:pPr>
-      <w:r>
-        <w:rPr>
-          <w:b/>
-          <w:lang w:val="es-ES"/>
-        </w:rPr>
-        <w:t>1)</w:t>
-      </w:r>
-      <w:r>
-        <w:rPr>
-          <w:lang w:val="es-ES"/>
-        </w:rPr>
-        <w:t xml:space="preserve"> </w:t>
-      </w:r>
-      <w:r>
-        <w:rPr>
-          <w:lang w:val="es-ES"/>
-        </w:rPr>
-        <w:t>La aplicación permite realizar búsquedas por</w:t>
-      </w:r>
-      <w:r>
-        <w:rPr>
-          <w:lang w:val="es-ES"/>
-        </w:rPr>
-        <w:t xml:space="preserve"> </w:t>
-      </w:r>
-      <w:r>
-        <w:rPr>
-          <w:lang w:val="es-ES"/>
-        </w:rPr>
-        <w:t>palabras</w:t>
-      </w:r>
-      <w:r>
-        <w:rPr>
-          <w:lang w:val="es-ES"/>
-        </w:rPr>
-        <w:t xml:space="preserve"> y fechas</w:t>
-      </w:r>
-      <w:r>
-        <w:rPr>
-          <w:lang w:val="es-ES"/>
-        </w:rPr>
-        <w:t xml:space="preserve"> de los mensjaes envíados, pudiendo así recuperar rápidamente el co</w:t>
-      </w:r>
-      <w:r>
-        <w:rPr>
-          <w:lang w:val="es-ES"/>
-        </w:rPr>
-        <w:t>ntenido de cualquier conversació</w:t>
-      </w:r>
-      <w:r>
-        <w:rPr>
-          <w:lang w:val="es-ES"/>
-        </w:rPr>
-        <w:t xml:space="preserve">n. </w:t>
-      </w:r>
-    </w:p>
-    <w:bookmarkEnd w:id="36"/>
-    <w:p>
-      <w:pPr>
-        <w:rPr>
-          <w:lang w:val="es-ES"/>
-        </w:rPr>
-      </w:pPr>
-    </w:p>
-    <w:p>
-      <w:pPr>
-        <w:rPr>
-          <w:lang w:val="es-ES"/>
-        </w:rPr>
-      </w:pPr>
-      <w:bookmarkStart w:id="37" w:name="_Toc500877348"/>
-      <w:r>
-        <w:rPr>
-          <w:rStyle w:val="Heading2Char"/>
-          <w:b/>
-          <w:lang w:val="es-ES"/>
-        </w:rPr>
         <w:t>HU-04</w:t>
       </w:r>
-      <w:bookmarkEnd w:id="37"/>
+      <w:bookmarkEnd w:id="36"/>
       <w:r>
         <w:rPr>
           <w:lang w:val="es-ES"/>
@@ -5892,7 +5890,7 @@
           <w:lang w:val="es-ES"/>
         </w:rPr>
       </w:pPr>
-      <w:bookmarkStart w:id="38" w:name="_Toc500877349"/>
+      <w:bookmarkStart w:id="37" w:name="_Toc500877349"/>
       <w:r>
         <w:rPr>
           <w:rStyle w:val="Heading2Char"/>
@@ -5901,7 +5899,7 @@
         </w:rPr>
         <w:t>HU-05</w:t>
       </w:r>
-      <w:bookmarkEnd w:id="38"/>
+      <w:bookmarkEnd w:id="37"/>
       <w:r>
         <w:rPr>
           <w:lang w:val="es-ES"/>
@@ -5916,7 +5914,7 @@
           <w:lang w:val="es-ES"/>
         </w:rPr>
       </w:pPr>
-      <w:bookmarkStart w:id="39" w:name="OLE_LINK20"/>
+      <w:bookmarkStart w:id="38" w:name="OLE_LINK20"/>
       <w:r>
         <w:rPr>
           <w:i/>
@@ -5940,7 +5938,7 @@
       </w:r>
       <w:bookmarkEnd w:id="21"/>
     </w:p>
-    <w:bookmarkEnd w:id="39"/>
+    <w:bookmarkEnd w:id="38"/>
     <w:p>
       <w:pPr>
         <w:rPr>
@@ -5955,7 +5953,7 @@
           <w:lang w:val="es-ES"/>
         </w:rPr>
       </w:pPr>
-      <w:bookmarkStart w:id="40" w:name="OLE_LINK21"/>
+      <w:bookmarkStart w:id="39" w:name="OLE_LINK21"/>
       <w:r>
         <w:rPr>
           <w:b/>
@@ -6075,7 +6073,7 @@
         </w:rPr>
         <w:t>Cuando el jefe de proyecto desee convocar una reunión seguirá el proceso explicado en el punto anterior, y al crear la encuesta relativa a dicha reunión, se incluirán los puntos del día de la misma en el primer campo. Todos los convocados serán notificados mediante el canal correspondiente.</w:t>
       </w:r>
-      <w:bookmarkEnd w:id="40"/>
+      <w:bookmarkEnd w:id="39"/>
       <w:r>
         <w:rPr>
           <w:lang w:val="es-ES"/>
@@ -6097,7 +6095,7 @@
           <w:lang w:val="es-ES"/>
         </w:rPr>
       </w:pPr>
-      <w:bookmarkStart w:id="41" w:name="_Toc500877350"/>
+      <w:bookmarkStart w:id="40" w:name="_Toc500877350"/>
       <w:bookmarkEnd w:id="22"/>
       <w:r>
         <w:rPr>
@@ -6108,7 +6106,7 @@
         <w:lastRenderedPageBreak/>
         <w:t>HU-06</w:t>
       </w:r>
-      <w:bookmarkEnd w:id="41"/>
+      <w:bookmarkEnd w:id="40"/>
       <w:r>
         <w:rPr>
           <w:b/>
@@ -6335,7 +6333,7 @@
           <w:lang w:val="es-ES"/>
         </w:rPr>
       </w:pPr>
-      <w:bookmarkStart w:id="42" w:name="_Toc500877351"/>
+      <w:bookmarkStart w:id="41" w:name="_Toc500877351"/>
       <w:r>
         <w:rPr>
           <w:rStyle w:val="Heading3Char"/>
@@ -6344,7 +6342,7 @@
         </w:rPr>
         <w:t>HU-07</w:t>
       </w:r>
-      <w:bookmarkEnd w:id="42"/>
+      <w:bookmarkEnd w:id="41"/>
       <w:r>
         <w:rPr>
           <w:b/>
@@ -6881,7 +6879,7 @@
           <w:lang w:val="es-ES"/>
         </w:rPr>
       </w:pPr>
-      <w:bookmarkStart w:id="43" w:name="_Toc500877352"/>
+      <w:bookmarkStart w:id="42" w:name="_Toc500877352"/>
       <w:r>
         <w:rPr>
           <w:rStyle w:val="Heading2Char"/>
@@ -6890,7 +6888,7 @@
         </w:rPr>
         <w:t>HU-08</w:t>
       </w:r>
-      <w:bookmarkEnd w:id="43"/>
+      <w:bookmarkEnd w:id="42"/>
       <w:r>
         <w:rPr>
           <w:b/>
@@ -7119,7 +7117,7 @@
           <w:lang w:val="es-ES"/>
         </w:rPr>
       </w:pPr>
-      <w:bookmarkStart w:id="44" w:name="_Toc500877353"/>
+      <w:bookmarkStart w:id="43" w:name="_Toc500877353"/>
       <w:r>
         <w:rPr>
           <w:rStyle w:val="Heading2Char"/>
@@ -7128,7 +7126,7 @@
         </w:rPr>
         <w:t>HU-09</w:t>
       </w:r>
-      <w:bookmarkEnd w:id="44"/>
+      <w:bookmarkEnd w:id="43"/>
       <w:r>
         <w:rPr>
           <w:lang w:val="es-ES"/>
@@ -7276,62 +7274,116 @@
         </w:rPr>
         <w:t xml:space="preserve"> </w:t>
       </w:r>
-      <w:bookmarkStart w:id="45" w:name="OLE_LINK23"/>
-      <w:r>
-        <w:rPr>
-          <w:lang w:val="es-ES"/>
-        </w:rPr>
-        <w:t>Cualquier modificació</w:t>
-      </w:r>
-      <w:r>
-        <w:rPr>
-          <w:lang w:val="es-ES"/>
-        </w:rPr>
-        <w:t xml:space="preserve">n realizada a cualquiera de los archivos, incluyendo los marcados como favoritos/relevantes serán notificadas por MEGA </w:t>
-      </w:r>
-      <w:r>
-        <w:rPr>
-          <w:lang w:val="es-ES"/>
-        </w:rPr>
-        <w:t xml:space="preserve">tanto al jefe de proyecto como </w:t>
-      </w:r>
-      <w:r>
-        <w:rPr>
-          <w:lang w:val="es-ES"/>
-        </w:rPr>
-        <w:t>a los miembros del equipo</w:t>
+      <w:r>
+        <w:rPr>
+          <w:lang w:val="es-ES"/>
+        </w:rPr>
+        <w:t>Los archivos relevantes serán los marcados como favoritos.</w:t>
+      </w:r>
+    </w:p>
+    <w:p>
+      <w:pPr>
+        <w:rPr>
+          <w:lang w:val="es-ES"/>
+        </w:rPr>
+      </w:pPr>
+    </w:p>
+    <w:p>
+      <w:pPr>
+        <w:rPr>
+          <w:lang w:val="es-ES"/>
+        </w:rPr>
+      </w:pPr>
+      <w:r>
+        <w:rPr>
+          <w:b/>
+          <w:lang w:val="es-ES"/>
+        </w:rPr>
+        <w:t>2)</w:t>
+      </w:r>
+      <w:r>
+        <w:rPr>
+          <w:lang w:val="es-ES"/>
+        </w:rPr>
+        <w:t xml:space="preserve"> Cuando </w:t>
+      </w:r>
+      <w:r>
+        <w:rPr>
+          <w:lang w:val="es-ES"/>
+        </w:rPr>
+        <w:t>un</w:t>
+      </w:r>
+      <w:r>
+        <w:rPr>
+          <w:lang w:val="es-ES"/>
+        </w:rPr>
+        <w:t xml:space="preserve"> usuario realice alguna modificación</w:t>
+      </w:r>
+      <w:r>
+        <w:rPr>
+          <w:lang w:val="es-ES"/>
+        </w:rPr>
+        <w:t xml:space="preserve"> sobre un archivo marcado como relevante, lo etiquetará de color rojo.</w:t>
+      </w:r>
+    </w:p>
+    <w:p>
+      <w:pPr>
+        <w:rPr>
+          <w:lang w:val="es-ES"/>
+        </w:rPr>
+      </w:pPr>
+    </w:p>
+    <w:p>
+      <w:pPr>
+        <w:rPr>
+          <w:lang w:val="es-ES"/>
+        </w:rPr>
+      </w:pPr>
+      <w:r>
+        <w:rPr>
+          <w:b/>
+          <w:lang w:val="es-ES"/>
+        </w:rPr>
+        <w:t>3)</w:t>
+      </w:r>
+      <w:r>
+        <w:rPr>
+          <w:lang w:val="es-ES"/>
+        </w:rPr>
+        <w:t xml:space="preserve"> Cuando el jefe de </w:t>
+      </w:r>
+      <w:bookmarkStart w:id="44" w:name="_GoBack"/>
+      <w:bookmarkEnd w:id="44"/>
+      <w:r>
+        <w:rPr>
+          <w:lang w:val="es-ES"/>
+        </w:rPr>
+        <w:t>proyecto entre en la carpeta compartida y vea algun documento relevante etiquetado en rojo sabrá que debe revisarlo de manera prioritaria.</w:t>
+      </w:r>
+    </w:p>
+    <w:p>
+      <w:pPr>
+        <w:rPr>
+          <w:lang w:val="es-ES"/>
+        </w:rPr>
+      </w:pPr>
+    </w:p>
+    <w:p>
+      <w:pPr>
+        <w:rPr>
+          <w:lang w:val="es-ES"/>
+        </w:rPr>
+      </w:pPr>
+      <w:bookmarkStart w:id="45" w:name="_Toc500877354"/>
+      <w:r>
+        <w:rPr>
+          <w:rStyle w:val="Heading2Char"/>
+          <w:b/>
+          <w:lang w:val="es-ES"/>
+        </w:rPr>
+        <w:t>HU-10</w:t>
       </w:r>
       <w:bookmarkEnd w:id="45"/>
-      <w:r>
-        <w:rPr>
-          <w:lang w:val="es-ES"/>
-        </w:rPr>
-        <w:t xml:space="preserve"> que comparten la carpeta.</w:t>
-      </w:r>
-    </w:p>
-    <w:p>
-      <w:pPr>
-        <w:rPr>
-          <w:lang w:val="es-ES"/>
-        </w:rPr>
-      </w:pPr>
-    </w:p>
-    <w:p>
-      <w:pPr>
-        <w:rPr>
-          <w:lang w:val="es-ES"/>
-        </w:rPr>
-      </w:pPr>
-      <w:bookmarkStart w:id="46" w:name="_Toc500877354"/>
-      <w:r>
-        <w:rPr>
-          <w:rStyle w:val="Heading2Char"/>
-          <w:b/>
-          <w:lang w:val="es-ES"/>
-        </w:rPr>
-        <w:t>HU-10</w:t>
-      </w:r>
-      <w:bookmarkEnd w:id="46"/>
       <w:r>
         <w:rPr>
           <w:lang w:val="es-ES"/>
@@ -7445,7 +7497,7 @@
           <w:lang w:val="es-ES"/>
         </w:rPr>
       </w:pPr>
-      <w:bookmarkStart w:id="47" w:name="OLE_LINK24"/>
+      <w:bookmarkStart w:id="46" w:name="OLE_LINK24"/>
       <w:r>
         <w:rPr>
           <w:lang w:val="es-ES"/>
@@ -7533,7 +7585,7 @@
         <w:t xml:space="preserve"> como método para crear de tareas de forma autocontenida.</w:t>
       </w:r>
     </w:p>
-    <w:bookmarkEnd w:id="47"/>
+    <w:bookmarkEnd w:id="46"/>
     <w:p>
       <w:pPr>
         <w:rPr>
@@ -7950,31 +8002,31 @@
           <w:bCs/>
           <w:lang w:val="es-ES"/>
         </w:rPr>
-        <w:t xml:space="preserve"> Una vez configurado todo, se pueden crear tareas de manera autocontenida escrbiéndole al bot @IFTTT #nuevatarea seguido del título, los alias en Telegram de los </w:t>
-      </w:r>
-      <w:r>
+        <w:t xml:space="preserve"> Una vez configurado todo, se pueden crear tareas de manera autocontenida escrbiéndole al bot @IFTTT #nuevatarea seguido del título, los alias en Telegram de los miembros asignados a dicha tarea, y el día de vencimiento de la misma. Se puede usar esta plantilla:</w:t>
+      </w:r>
+    </w:p>
+    <w:p>
+      <w:pPr>
         <w:rPr>
           <w:bCs/>
           <w:lang w:val="es-ES"/>
         </w:rPr>
-        <w:lastRenderedPageBreak/>
-        <w:t>miembros asignados a dicha tarea, y el día de vencimiento de la misma. Se puede usar esta plantilla:</w:t>
-      </w:r>
-    </w:p>
-    <w:p>
-      <w:pPr>
+      </w:pPr>
+      <w:r>
         <w:rPr>
           <w:bCs/>
           <w:lang w:val="es-ES"/>
         </w:rPr>
-      </w:pPr>
-      <w:r>
+        <w:t>#nuevatarea [TITULO] [@alias_telegram] [FECHA]</w:t>
+      </w:r>
+    </w:p>
+    <w:p>
+      <w:pPr>
         <w:rPr>
           <w:bCs/>
           <w:lang w:val="es-ES"/>
         </w:rPr>
-        <w:t>#nuevatarea [TITULO] [@alias_telegram] [FECHA]</w:t>
-      </w:r>
+      </w:pPr>
     </w:p>
     <w:p>
       <w:pPr>
@@ -7983,29 +8035,29 @@
           <w:lang w:val="es-ES"/>
         </w:rPr>
       </w:pPr>
-    </w:p>
-    <w:p>
-      <w:pPr>
-        <w:rPr>
+      <w:r>
+        <w:rPr>
+          <w:b/>
           <w:bCs/>
           <w:lang w:val="es-ES"/>
         </w:rPr>
-      </w:pPr>
-      <w:r>
-        <w:rPr>
-          <w:b/>
+        <w:t>8)</w:t>
+      </w:r>
+      <w:r>
+        <w:rPr>
           <w:bCs/>
           <w:lang w:val="es-ES"/>
         </w:rPr>
-        <w:t>8)</w:t>
-      </w:r>
-      <w:r>
+        <w:t xml:space="preserve"> La tarea aparecerá automáticamente en Wunderlist con el titulo seleccionado, y en el campo de fecha de vencimiento aparecerá la fecha que se escribió en "[FECHA]". Por otro lado, en el @pgpiBot aparecerá una notificación de la tarea creada y la información de la misma, incluyendo por tanto los miembros asignados, que serán etiquetados automáticamente. El bot avisará tanto de las tareas creadas mediante Telegram como de las creadas en Wunderlist.</w:t>
+      </w:r>
+    </w:p>
+    <w:p>
+      <w:pPr>
         <w:rPr>
           <w:bCs/>
           <w:lang w:val="es-ES"/>
         </w:rPr>
-        <w:t xml:space="preserve"> La tarea aparecerá automáticamente en Wunderlist con el titulo seleccionado, y en el campo de fecha de vencimiento aparecerá la fecha que se escribió en "[FECHA]". Por otro lado, en el @pgpiBot aparecerá una notificación de la tarea creada y la información de la misma, incluyendo por tanto los miembros asignados, que serán etiquetados automáticamente. El bot avisará tanto de las tareas creadas mediante Telegram como de las creadas en Wunderlist.</w:t>
-      </w:r>
+      </w:pPr>
     </w:p>
     <w:p>
       <w:pPr>
@@ -8014,48 +8066,40 @@
           <w:lang w:val="es-ES"/>
         </w:rPr>
       </w:pPr>
-    </w:p>
-    <w:p>
-      <w:pPr>
-        <w:rPr>
+      <w:r>
+        <w:rPr>
+          <w:b/>
           <w:bCs/>
           <w:lang w:val="es-ES"/>
         </w:rPr>
-      </w:pPr>
-      <w:r>
-        <w:rPr>
-          <w:b/>
+        <w:t>9)</w:t>
+      </w:r>
+      <w:r>
+        <w:rPr>
           <w:bCs/>
           <w:lang w:val="es-ES"/>
         </w:rPr>
-        <w:t>9)</w:t>
+        <w:t xml:space="preserve"> </w:t>
       </w:r>
       <w:r>
         <w:rPr>
           <w:bCs/>
           <w:lang w:val="es-ES"/>
         </w:rPr>
-        <w:t xml:space="preserve"> </w:t>
+        <w:t>Además</w:t>
       </w:r>
       <w:r>
         <w:rPr>
           <w:bCs/>
           <w:lang w:val="es-ES"/>
         </w:rPr>
-        <w:t>Además</w:t>
+        <w:t xml:space="preserve">, cuando una tarea sea marcada como completada en Wunderlist, el @pgpiBot avisará también </w:t>
       </w:r>
       <w:r>
         <w:rPr>
           <w:bCs/>
           <w:lang w:val="es-ES"/>
         </w:rPr>
-        <w:t xml:space="preserve">, cuando una tarea sea marcada como completada en Wunderlist, el @pgpiBot avisará también </w:t>
-      </w:r>
-      <w:r>
-        <w:rPr>
-          <w:bCs/>
-          <w:lang w:val="es-ES"/>
-        </w:rPr>
         <w:t>de ello, indicando tanto el título de la misma como cualquier nota adicional que se haya añadido posteriormente a la creación de la tarea.</w:t>
       </w:r>
     </w:p>
@@ -8072,7 +8116,7 @@
           <w:lang w:val="es-ES"/>
         </w:rPr>
       </w:pPr>
-      <w:bookmarkStart w:id="48" w:name="_Toc500877355"/>
+      <w:bookmarkStart w:id="47" w:name="_Toc500877355"/>
       <w:r>
         <w:rPr>
           <w:rStyle w:val="Heading2Char"/>
@@ -8081,7 +8125,7 @@
         </w:rPr>
         <w:t>HU-11</w:t>
       </w:r>
-      <w:bookmarkEnd w:id="48"/>
+      <w:bookmarkEnd w:id="47"/>
       <w:r>
         <w:rPr>
           <w:lang w:val="es-ES"/>
@@ -8236,7 +8280,7 @@
           <w:lang w:val="es-ES"/>
         </w:rPr>
       </w:pPr>
-      <w:bookmarkStart w:id="49" w:name="_Toc500877356"/>
+      <w:bookmarkStart w:id="48" w:name="_Toc500877356"/>
       <w:r>
         <w:rPr>
           <w:rStyle w:val="Heading2Char"/>
@@ -8245,7 +8289,7 @@
         </w:rPr>
         <w:t>HU-12</w:t>
       </w:r>
-      <w:bookmarkEnd w:id="49"/>
+      <w:bookmarkEnd w:id="48"/>
       <w:r>
         <w:rPr>
           <w:lang w:val="es-ES"/>
@@ -8410,6 +8454,7 @@
           <w:b/>
           <w:lang w:val="es-ES"/>
         </w:rPr>
+        <w:lastRenderedPageBreak/>
         <w:t>1)</w:t>
       </w:r>
       <w:r>
@@ -8609,7 +8654,7 @@
         <w:noProof/>
         <w:color w:val="4472C4" w:themeColor="accent1"/>
       </w:rPr>
-      <w:t>2</w:t>
+      <w:t>10</w:t>
     </w:r>
     <w:r>
       <w:rPr>

</xml_diff>